<commit_message>
update word template to capture most of the gdoc layout
</commit_message>
<xml_diff>
--- a/template-lyngs.docx
+++ b/template-lyngs.docx
@@ -7,7 +7,7 @@
         <w:pStyle w:val="Title"/>
       </w:pPr>
       <w:r>
-        <w:t xml:space="preserve"> Title </w:t>
+        <w:t>Title</w:t>
       </w:r>
     </w:p>
     <w:p>
@@ -15,7 +15,7 @@
         <w:pStyle w:val="Subtitle"/>
       </w:pPr>
       <w:r>
-        <w:t xml:space="preserve"> Subtitle </w:t>
+        <w:t>Subtitle</w:t>
       </w:r>
     </w:p>
     <w:p>
@@ -23,7 +23,7 @@
         <w:pStyle w:val="Author"/>
       </w:pPr>
       <w:r>
-        <w:t xml:space="preserve"> Author </w:t>
+        <w:t>Author</w:t>
       </w:r>
     </w:p>
     <w:p>
@@ -44,6 +44,12 @@
     </w:p>
     <w:sdt>
       <w:sdtPr>
+        <w:rPr>
+          <w:rFonts w:ascii="Calibri" w:eastAsiaTheme="minorHAnsi" w:hAnsi="Calibri" w:cstheme="minorBidi"/>
+          <w:color w:val="auto"/>
+          <w:sz w:val="24"/>
+          <w:szCs w:val="24"/>
+        </w:rPr>
         <w:id w:val="-522791821"/>
         <w:docPartObj>
           <w:docPartGallery w:val="Table of Contents"/>
@@ -52,13 +58,9 @@
       </w:sdtPr>
       <w:sdtEndPr>
         <w:rPr>
-          <w:rFonts w:ascii="Calibri" w:eastAsiaTheme="minorHAnsi" w:hAnsi="Calibri" w:cstheme="minorBidi"/>
           <w:b/>
           <w:bCs/>
           <w:noProof/>
-          <w:color w:val="auto"/>
-          <w:sz w:val="24"/>
-          <w:szCs w:val="24"/>
         </w:rPr>
       </w:sdtEndPr>
       <w:sdtContent>
@@ -74,16 +76,16 @@
           <w:pPr>
             <w:pStyle w:val="TOC1"/>
             <w:tabs>
-              <w:tab w:val="left" w:pos="480"/>
               <w:tab w:val="right" w:leader="dot" w:pos="9396"/>
             </w:tabs>
             <w:rPr>
               <w:rFonts w:eastAsiaTheme="minorEastAsia"/>
               <w:b w:val="0"/>
               <w:bCs w:val="0"/>
-              <w:i/>
-              <w:iCs/>
+              <w:caps w:val="0"/>
               <w:noProof/>
+              <w:sz w:val="24"/>
+              <w:szCs w:val="24"/>
               <w:lang w:val="en-GB" w:eastAsia="en-GB"/>
             </w:rPr>
           </w:pPr>
@@ -104,26 +106,7 @@
             </w:rPr>
             <w:fldChar w:fldCharType="separate"/>
           </w:r>
-          <w:hyperlink w:anchor="_Toc74159174" w:history="1">
-            <w:r>
-              <w:rPr>
-                <w:rStyle w:val="Hyperlink"/>
-                <w:noProof/>
-              </w:rPr>
-              <w:t>1.</w:t>
-            </w:r>
-            <w:r>
-              <w:rPr>
-                <w:rFonts w:eastAsiaTheme="minorEastAsia"/>
-                <w:b w:val="0"/>
-                <w:bCs w:val="0"/>
-                <w:i/>
-                <w:iCs/>
-                <w:noProof/>
-                <w:lang w:val="en-GB" w:eastAsia="en-GB"/>
-              </w:rPr>
-              <w:tab/>
-            </w:r>
+          <w:hyperlink w:anchor="_Toc74333483" w:history="1">
             <w:r>
               <w:rPr>
                 <w:rStyle w:val="Hyperlink"/>
@@ -150,7 +133,7 @@
                 <w:noProof/>
                 <w:webHidden/>
               </w:rPr>
-              <w:instrText xml:space="preserve"> PAGEREF _Toc74159174 \h </w:instrText>
+              <w:instrText xml:space="preserve"> PAGEREF _Toc74333483 \h </w:instrText>
             </w:r>
             <w:r>
               <w:rPr>
@@ -185,39 +168,18 @@
           <w:pPr>
             <w:pStyle w:val="TOC2"/>
             <w:tabs>
-              <w:tab w:val="left" w:pos="960"/>
               <w:tab w:val="right" w:leader="dot" w:pos="9396"/>
             </w:tabs>
             <w:rPr>
               <w:rFonts w:eastAsiaTheme="minorEastAsia"/>
-              <w:b/>
-              <w:bCs/>
+              <w:smallCaps w:val="0"/>
               <w:noProof/>
               <w:sz w:val="24"/>
               <w:szCs w:val="24"/>
               <w:lang w:val="en-GB" w:eastAsia="en-GB"/>
             </w:rPr>
           </w:pPr>
-          <w:hyperlink w:anchor="_Toc74159175" w:history="1">
-            <w:r>
-              <w:rPr>
-                <w:rStyle w:val="Hyperlink"/>
-                <w:noProof/>
-              </w:rPr>
-              <w:t>1.1.</w:t>
-            </w:r>
-            <w:r>
-              <w:rPr>
-                <w:rFonts w:eastAsiaTheme="minorEastAsia"/>
-                <w:b/>
-                <w:bCs/>
-                <w:noProof/>
-                <w:sz w:val="24"/>
-                <w:szCs w:val="24"/>
-                <w:lang w:val="en-GB" w:eastAsia="en-GB"/>
-              </w:rPr>
-              <w:tab/>
-            </w:r>
+          <w:hyperlink w:anchor="_Toc74333484" w:history="1">
             <w:r>
               <w:rPr>
                 <w:rStyle w:val="Hyperlink"/>
@@ -244,7 +206,7 @@
                 <w:noProof/>
                 <w:webHidden/>
               </w:rPr>
-              <w:instrText xml:space="preserve"> PAGEREF _Toc74159175 \h </w:instrText>
+              <w:instrText xml:space="preserve"> PAGEREF _Toc74333484 \h </w:instrText>
             </w:r>
             <w:r>
               <w:rPr>
@@ -279,35 +241,19 @@
           <w:pPr>
             <w:pStyle w:val="TOC3"/>
             <w:tabs>
-              <w:tab w:val="left" w:pos="1200"/>
               <w:tab w:val="right" w:leader="dot" w:pos="9396"/>
             </w:tabs>
             <w:rPr>
               <w:rFonts w:eastAsiaTheme="minorEastAsia"/>
+              <w:i w:val="0"/>
+              <w:iCs w:val="0"/>
               <w:noProof/>
               <w:sz w:val="24"/>
               <w:szCs w:val="24"/>
               <w:lang w:val="en-GB" w:eastAsia="en-GB"/>
             </w:rPr>
           </w:pPr>
-          <w:hyperlink w:anchor="_Toc74159176" w:history="1">
-            <w:r>
-              <w:rPr>
-                <w:rStyle w:val="Hyperlink"/>
-                <w:noProof/>
-              </w:rPr>
-              <w:t>1.1.1.</w:t>
-            </w:r>
-            <w:r>
-              <w:rPr>
-                <w:rFonts w:eastAsiaTheme="minorEastAsia"/>
-                <w:noProof/>
-                <w:sz w:val="24"/>
-                <w:szCs w:val="24"/>
-                <w:lang w:val="en-GB" w:eastAsia="en-GB"/>
-              </w:rPr>
-              <w:tab/>
-            </w:r>
+          <w:hyperlink w:anchor="_Toc74333485" w:history="1">
             <w:r>
               <w:rPr>
                 <w:rStyle w:val="Hyperlink"/>
@@ -334,7 +280,7 @@
                 <w:noProof/>
                 <w:webHidden/>
               </w:rPr>
-              <w:instrText xml:space="preserve"> PAGEREF _Toc74159176 \h </w:instrText>
+              <w:instrText xml:space="preserve"> PAGEREF _Toc74333485 \h </w:instrText>
             </w:r>
             <w:r>
               <w:rPr>
@@ -393,18 +339,14 @@
       </w:pPr>
       <w:bookmarkStart w:id="0" w:name="heading-1"/>
       <w:r>
-        <w:lastRenderedPageBreak/>
         <w:t xml:space="preserve"> </w:t>
       </w:r>
-      <w:bookmarkStart w:id="1" w:name="_Toc74159174"/>
+      <w:bookmarkStart w:id="1" w:name="_Toc74333483"/>
       <w:r>
         <w:t>Heading 1</w:t>
       </w:r>
+      <w:bookmarkEnd w:id="0"/>
       <w:bookmarkEnd w:id="1"/>
-      <w:r>
-        <w:t xml:space="preserve"> </w:t>
-      </w:r>
-      <w:bookmarkEnd w:id="0"/>
     </w:p>
     <w:p>
       <w:pPr>
@@ -414,9 +356,12 @@
       <w:r>
         <w:t xml:space="preserve"> </w:t>
       </w:r>
-      <w:bookmarkStart w:id="3" w:name="_Toc74159175"/>
-      <w:r>
-        <w:t>Heading 2</w:t>
+      <w:bookmarkStart w:id="3" w:name="_Toc74333484"/>
+      <w:r>
+        <w:t>Heading</w:t>
+      </w:r>
+      <w:r>
+        <w:t xml:space="preserve"> 2</w:t>
       </w:r>
       <w:bookmarkEnd w:id="3"/>
       <w:r>
@@ -432,7 +377,7 @@
       <w:r>
         <w:t xml:space="preserve"> </w:t>
       </w:r>
-      <w:bookmarkStart w:id="5" w:name="_Toc74159176"/>
+      <w:bookmarkStart w:id="5" w:name="_Toc74333485"/>
       <w:r>
         <w:t>Heading 3</w:t>
       </w:r>
@@ -515,6 +460,7 @@
         <w:pStyle w:val="BodyText"/>
       </w:pPr>
       <w:r>
+        <w:lastRenderedPageBreak/>
         <w:t xml:space="preserve"> Body Text. Body Text Char.    </w:t>
       </w:r>
       <w:r>
@@ -574,7 +520,6 @@
         <w:pStyle w:val="TableCaption"/>
       </w:pPr>
       <w:r>
-        <w:lastRenderedPageBreak/>
         <w:t xml:space="preserve"> Table caption. </w:t>
       </w:r>
     </w:p>
@@ -586,9 +531,9 @@
         <w:tblCaption w:val="Table caption."/>
       </w:tblPr>
       <w:tblGrid>
-        <w:gridCol w:w="884"/>
-        <w:gridCol w:w="727"/>
-        <w:gridCol w:w="727"/>
+        <w:gridCol w:w="878"/>
+        <w:gridCol w:w="730"/>
+        <w:gridCol w:w="730"/>
       </w:tblGrid>
       <w:tr>
         <w:trPr>
@@ -1021,7 +966,6 @@
         </w:numPr>
       </w:pPr>
       <w:r>
-        <w:lastRenderedPageBreak/>
         <w:t>Dummy item</w:t>
       </w:r>
     </w:p>
@@ -1030,7 +974,7 @@
       <w:footerReference w:type="even" r:id="rId10"/>
       <w:footerReference w:type="default" r:id="rId11"/>
       <w:pgSz w:w="12240" w:h="15840"/>
-      <w:pgMar w:top="1417" w:right="1417" w:bottom="1417" w:left="1417" w:header="720" w:footer="720" w:gutter="0"/>
+      <w:pgMar w:top="577" w:right="1417" w:bottom="1417" w:left="1417" w:header="720" w:footer="720" w:gutter="0"/>
       <w:cols w:space="720"/>
     </w:sectPr>
   </w:body>
@@ -1229,7 +1173,7 @@
   <w:abstractNum w:abstractNumId="0" w15:restartNumberingAfterBreak="0">
     <w:nsid w:val="FFFFFF7C"/>
     <w:multiLevelType w:val="singleLevel"/>
-    <w:tmpl w:val="2F401144"/>
+    <w:tmpl w:val="D5A6D110"/>
     <w:lvl w:ilvl="0">
       <w:start w:val="1"/>
       <w:numFmt w:val="decimal"/>
@@ -1246,7 +1190,7 @@
   <w:abstractNum w:abstractNumId="1" w15:restartNumberingAfterBreak="0">
     <w:nsid w:val="FFFFFF7D"/>
     <w:multiLevelType w:val="singleLevel"/>
-    <w:tmpl w:val="C6BA5134"/>
+    <w:tmpl w:val="F446B1BA"/>
     <w:lvl w:ilvl="0">
       <w:start w:val="1"/>
       <w:numFmt w:val="decimal"/>
@@ -1263,7 +1207,7 @@
   <w:abstractNum w:abstractNumId="2" w15:restartNumberingAfterBreak="0">
     <w:nsid w:val="FFFFFF7E"/>
     <w:multiLevelType w:val="singleLevel"/>
-    <w:tmpl w:val="90FED396"/>
+    <w:tmpl w:val="AC06E2E0"/>
     <w:lvl w:ilvl="0">
       <w:start w:val="1"/>
       <w:numFmt w:val="decimal"/>
@@ -1280,7 +1224,7 @@
   <w:abstractNum w:abstractNumId="3" w15:restartNumberingAfterBreak="0">
     <w:nsid w:val="FFFFFF7F"/>
     <w:multiLevelType w:val="singleLevel"/>
-    <w:tmpl w:val="AFF4A2C2"/>
+    <w:tmpl w:val="33280FCC"/>
     <w:lvl w:ilvl="0">
       <w:start w:val="1"/>
       <w:numFmt w:val="decimal"/>
@@ -1297,7 +1241,7 @@
   <w:abstractNum w:abstractNumId="4" w15:restartNumberingAfterBreak="0">
     <w:nsid w:val="FFFFFF80"/>
     <w:multiLevelType w:val="singleLevel"/>
-    <w:tmpl w:val="B5782D3A"/>
+    <w:tmpl w:val="5BECF6BC"/>
     <w:lvl w:ilvl="0">
       <w:start w:val="1"/>
       <w:numFmt w:val="bullet"/>
@@ -1317,7 +1261,7 @@
   <w:abstractNum w:abstractNumId="5" w15:restartNumberingAfterBreak="0">
     <w:nsid w:val="FFFFFF81"/>
     <w:multiLevelType w:val="singleLevel"/>
-    <w:tmpl w:val="78A4A974"/>
+    <w:tmpl w:val="4C609856"/>
     <w:lvl w:ilvl="0">
       <w:start w:val="1"/>
       <w:numFmt w:val="bullet"/>
@@ -1337,7 +1281,7 @@
   <w:abstractNum w:abstractNumId="6" w15:restartNumberingAfterBreak="0">
     <w:nsid w:val="FFFFFF82"/>
     <w:multiLevelType w:val="singleLevel"/>
-    <w:tmpl w:val="40AECC92"/>
+    <w:tmpl w:val="96F01200"/>
     <w:lvl w:ilvl="0">
       <w:start w:val="1"/>
       <w:numFmt w:val="bullet"/>
@@ -1357,7 +1301,7 @@
   <w:abstractNum w:abstractNumId="7" w15:restartNumberingAfterBreak="0">
     <w:nsid w:val="FFFFFF83"/>
     <w:multiLevelType w:val="singleLevel"/>
-    <w:tmpl w:val="A1166280"/>
+    <w:tmpl w:val="D41E3F6A"/>
     <w:lvl w:ilvl="0">
       <w:start w:val="1"/>
       <w:numFmt w:val="bullet"/>
@@ -1377,7 +1321,7 @@
   <w:abstractNum w:abstractNumId="8" w15:restartNumberingAfterBreak="0">
     <w:nsid w:val="FFFFFF88"/>
     <w:multiLevelType w:val="singleLevel"/>
-    <w:tmpl w:val="7610B9C8"/>
+    <w:tmpl w:val="700C013A"/>
     <w:lvl w:ilvl="0">
       <w:start w:val="1"/>
       <w:numFmt w:val="decimal"/>
@@ -1394,7 +1338,7 @@
   <w:abstractNum w:abstractNumId="9" w15:restartNumberingAfterBreak="0">
     <w:nsid w:val="FFFFFF89"/>
     <w:multiLevelType w:val="singleLevel"/>
-    <w:tmpl w:val="63D42D4A"/>
+    <w:tmpl w:val="1F36E23A"/>
     <w:lvl w:ilvl="0">
       <w:start w:val="1"/>
       <w:numFmt w:val="bullet"/>
@@ -1412,12 +1356,270 @@
     </w:lvl>
   </w:abstractNum>
   <w:abstractNum w:abstractNumId="10" w15:restartNumberingAfterBreak="0">
+    <w:nsid w:val="092B6FEB"/>
+    <w:multiLevelType w:val="multilevel"/>
+    <w:tmpl w:val="C5D65F04"/>
+    <w:lvl w:ilvl="0">
+      <w:start w:val="1"/>
+      <w:numFmt w:val="decimal"/>
+      <w:lvlText w:val="%1."/>
+      <w:lvlJc w:val="left"/>
+      <w:pPr>
+        <w:ind w:left="360" w:hanging="360"/>
+      </w:pPr>
+    </w:lvl>
+    <w:lvl w:ilvl="1">
+      <w:start w:val="1"/>
+      <w:numFmt w:val="decimal"/>
+      <w:lvlText w:val="%1.%2."/>
+      <w:lvlJc w:val="left"/>
+      <w:pPr>
+        <w:ind w:left="792" w:hanging="432"/>
+      </w:pPr>
+    </w:lvl>
+    <w:lvl w:ilvl="2">
+      <w:start w:val="1"/>
+      <w:numFmt w:val="decimal"/>
+      <w:lvlText w:val="%1.%2.%3."/>
+      <w:lvlJc w:val="left"/>
+      <w:pPr>
+        <w:ind w:left="1224" w:hanging="504"/>
+      </w:pPr>
+    </w:lvl>
+    <w:lvl w:ilvl="3">
+      <w:start w:val="1"/>
+      <w:numFmt w:val="decimal"/>
+      <w:lvlText w:val="%1.%2.%3.%4."/>
+      <w:lvlJc w:val="left"/>
+      <w:pPr>
+        <w:ind w:left="1728" w:hanging="648"/>
+      </w:pPr>
+    </w:lvl>
+    <w:lvl w:ilvl="4">
+      <w:start w:val="1"/>
+      <w:numFmt w:val="decimal"/>
+      <w:lvlText w:val="%1.%2.%3.%4.%5."/>
+      <w:lvlJc w:val="left"/>
+      <w:pPr>
+        <w:ind w:left="2232" w:hanging="792"/>
+      </w:pPr>
+    </w:lvl>
+    <w:lvl w:ilvl="5">
+      <w:start w:val="1"/>
+      <w:numFmt w:val="decimal"/>
+      <w:lvlText w:val="%1.%2.%3.%4.%5.%6."/>
+      <w:lvlJc w:val="left"/>
+      <w:pPr>
+        <w:ind w:left="2736" w:hanging="936"/>
+      </w:pPr>
+    </w:lvl>
+    <w:lvl w:ilvl="6">
+      <w:start w:val="1"/>
+      <w:numFmt w:val="decimal"/>
+      <w:lvlText w:val="%1.%2.%3.%4.%5.%6.%7."/>
+      <w:lvlJc w:val="left"/>
+      <w:pPr>
+        <w:ind w:left="3240" w:hanging="1080"/>
+      </w:pPr>
+    </w:lvl>
+    <w:lvl w:ilvl="7">
+      <w:start w:val="1"/>
+      <w:numFmt w:val="decimal"/>
+      <w:lvlText w:val="%1.%2.%3.%4.%5.%6.%7.%8."/>
+      <w:lvlJc w:val="left"/>
+      <w:pPr>
+        <w:ind w:left="3744" w:hanging="1224"/>
+      </w:pPr>
+    </w:lvl>
+    <w:lvl w:ilvl="8">
+      <w:start w:val="1"/>
+      <w:numFmt w:val="decimal"/>
+      <w:lvlText w:val="%1.%2.%3.%4.%5.%6.%7.%8.%9."/>
+      <w:lvlJc w:val="left"/>
+      <w:pPr>
+        <w:ind w:left="4320" w:hanging="1440"/>
+      </w:pPr>
+    </w:lvl>
+  </w:abstractNum>
+  <w:abstractNum w:abstractNumId="11" w15:restartNumberingAfterBreak="0">
     <w:nsid w:val="0BC657B3"/>
     <w:multiLevelType w:val="multilevel"/>
     <w:tmpl w:val="040C001D"/>
     <w:numStyleLink w:val="Defaultul"/>
   </w:abstractNum>
-  <w:abstractNum w:abstractNumId="11" w15:restartNumberingAfterBreak="0">
+  <w:abstractNum w:abstractNumId="12" w15:restartNumberingAfterBreak="0">
+    <w:nsid w:val="119F2B1B"/>
+    <w:multiLevelType w:val="multilevel"/>
+    <w:tmpl w:val="C5D65F04"/>
+    <w:lvl w:ilvl="0">
+      <w:start w:val="1"/>
+      <w:numFmt w:val="decimal"/>
+      <w:lvlText w:val="%1."/>
+      <w:lvlJc w:val="left"/>
+      <w:pPr>
+        <w:ind w:left="360" w:hanging="360"/>
+      </w:pPr>
+    </w:lvl>
+    <w:lvl w:ilvl="1">
+      <w:start w:val="1"/>
+      <w:numFmt w:val="decimal"/>
+      <w:lvlText w:val="%1.%2."/>
+      <w:lvlJc w:val="left"/>
+      <w:pPr>
+        <w:ind w:left="792" w:hanging="432"/>
+      </w:pPr>
+    </w:lvl>
+    <w:lvl w:ilvl="2">
+      <w:start w:val="1"/>
+      <w:numFmt w:val="decimal"/>
+      <w:lvlText w:val="%1.%2.%3."/>
+      <w:lvlJc w:val="left"/>
+      <w:pPr>
+        <w:ind w:left="1224" w:hanging="504"/>
+      </w:pPr>
+    </w:lvl>
+    <w:lvl w:ilvl="3">
+      <w:start w:val="1"/>
+      <w:numFmt w:val="decimal"/>
+      <w:lvlText w:val="%1.%2.%3.%4."/>
+      <w:lvlJc w:val="left"/>
+      <w:pPr>
+        <w:ind w:left="1728" w:hanging="648"/>
+      </w:pPr>
+    </w:lvl>
+    <w:lvl w:ilvl="4">
+      <w:start w:val="1"/>
+      <w:numFmt w:val="decimal"/>
+      <w:lvlText w:val="%1.%2.%3.%4.%5."/>
+      <w:lvlJc w:val="left"/>
+      <w:pPr>
+        <w:ind w:left="2232" w:hanging="792"/>
+      </w:pPr>
+    </w:lvl>
+    <w:lvl w:ilvl="5">
+      <w:start w:val="1"/>
+      <w:numFmt w:val="decimal"/>
+      <w:lvlText w:val="%1.%2.%3.%4.%5.%6."/>
+      <w:lvlJc w:val="left"/>
+      <w:pPr>
+        <w:ind w:left="2736" w:hanging="936"/>
+      </w:pPr>
+    </w:lvl>
+    <w:lvl w:ilvl="6">
+      <w:start w:val="1"/>
+      <w:numFmt w:val="decimal"/>
+      <w:lvlText w:val="%1.%2.%3.%4.%5.%6.%7."/>
+      <w:lvlJc w:val="left"/>
+      <w:pPr>
+        <w:ind w:left="3240" w:hanging="1080"/>
+      </w:pPr>
+    </w:lvl>
+    <w:lvl w:ilvl="7">
+      <w:start w:val="1"/>
+      <w:numFmt w:val="decimal"/>
+      <w:lvlText w:val="%1.%2.%3.%4.%5.%6.%7.%8."/>
+      <w:lvlJc w:val="left"/>
+      <w:pPr>
+        <w:ind w:left="3744" w:hanging="1224"/>
+      </w:pPr>
+    </w:lvl>
+    <w:lvl w:ilvl="8">
+      <w:start w:val="1"/>
+      <w:numFmt w:val="decimal"/>
+      <w:lvlText w:val="%1.%2.%3.%4.%5.%6.%7.%8.%9."/>
+      <w:lvlJc w:val="left"/>
+      <w:pPr>
+        <w:ind w:left="4320" w:hanging="1440"/>
+      </w:pPr>
+    </w:lvl>
+  </w:abstractNum>
+  <w:abstractNum w:abstractNumId="13" w15:restartNumberingAfterBreak="0">
+    <w:nsid w:val="130C745C"/>
+    <w:multiLevelType w:val="multilevel"/>
+    <w:tmpl w:val="C5D65F04"/>
+    <w:lvl w:ilvl="0">
+      <w:start w:val="1"/>
+      <w:numFmt w:val="decimal"/>
+      <w:lvlText w:val="%1."/>
+      <w:lvlJc w:val="left"/>
+      <w:pPr>
+        <w:ind w:left="360" w:hanging="360"/>
+      </w:pPr>
+    </w:lvl>
+    <w:lvl w:ilvl="1">
+      <w:start w:val="1"/>
+      <w:numFmt w:val="decimal"/>
+      <w:lvlText w:val="%1.%2."/>
+      <w:lvlJc w:val="left"/>
+      <w:pPr>
+        <w:ind w:left="792" w:hanging="432"/>
+      </w:pPr>
+    </w:lvl>
+    <w:lvl w:ilvl="2">
+      <w:start w:val="1"/>
+      <w:numFmt w:val="decimal"/>
+      <w:lvlText w:val="%1.%2.%3."/>
+      <w:lvlJc w:val="left"/>
+      <w:pPr>
+        <w:ind w:left="1224" w:hanging="504"/>
+      </w:pPr>
+    </w:lvl>
+    <w:lvl w:ilvl="3">
+      <w:start w:val="1"/>
+      <w:numFmt w:val="decimal"/>
+      <w:lvlText w:val="%1.%2.%3.%4."/>
+      <w:lvlJc w:val="left"/>
+      <w:pPr>
+        <w:ind w:left="1728" w:hanging="648"/>
+      </w:pPr>
+    </w:lvl>
+    <w:lvl w:ilvl="4">
+      <w:start w:val="1"/>
+      <w:numFmt w:val="decimal"/>
+      <w:lvlText w:val="%1.%2.%3.%4.%5."/>
+      <w:lvlJc w:val="left"/>
+      <w:pPr>
+        <w:ind w:left="2232" w:hanging="792"/>
+      </w:pPr>
+    </w:lvl>
+    <w:lvl w:ilvl="5">
+      <w:start w:val="1"/>
+      <w:numFmt w:val="decimal"/>
+      <w:lvlText w:val="%1.%2.%3.%4.%5.%6."/>
+      <w:lvlJc w:val="left"/>
+      <w:pPr>
+        <w:ind w:left="2736" w:hanging="936"/>
+      </w:pPr>
+    </w:lvl>
+    <w:lvl w:ilvl="6">
+      <w:start w:val="1"/>
+      <w:numFmt w:val="decimal"/>
+      <w:lvlText w:val="%1.%2.%3.%4.%5.%6.%7."/>
+      <w:lvlJc w:val="left"/>
+      <w:pPr>
+        <w:ind w:left="3240" w:hanging="1080"/>
+      </w:pPr>
+    </w:lvl>
+    <w:lvl w:ilvl="7">
+      <w:start w:val="1"/>
+      <w:numFmt w:val="decimal"/>
+      <w:lvlText w:val="%1.%2.%3.%4.%5.%6.%7.%8."/>
+      <w:lvlJc w:val="left"/>
+      <w:pPr>
+        <w:ind w:left="3744" w:hanging="1224"/>
+      </w:pPr>
+    </w:lvl>
+    <w:lvl w:ilvl="8">
+      <w:start w:val="1"/>
+      <w:numFmt w:val="decimal"/>
+      <w:lvlText w:val="%1.%2.%3.%4.%5.%6.%7.%8.%9."/>
+      <w:lvlJc w:val="left"/>
+      <w:pPr>
+        <w:ind w:left="4320" w:hanging="1440"/>
+      </w:pPr>
+    </w:lvl>
+  </w:abstractNum>
+  <w:abstractNum w:abstractNumId="14" w15:restartNumberingAfterBreak="0">
     <w:nsid w:val="15370A07"/>
     <w:multiLevelType w:val="multilevel"/>
     <w:tmpl w:val="040C001D"/>
@@ -1503,7 +1705,7 @@
       </w:pPr>
     </w:lvl>
   </w:abstractNum>
-  <w:abstractNum w:abstractNumId="12" w15:restartNumberingAfterBreak="0">
+  <w:abstractNum w:abstractNumId="15" w15:restartNumberingAfterBreak="0">
     <w:nsid w:val="170CD2DE"/>
     <w:multiLevelType w:val="multilevel"/>
     <w:tmpl w:val="A94065D6"/>
@@ -1607,7 +1809,7 @@
       </w:pPr>
     </w:lvl>
   </w:abstractNum>
-  <w:abstractNum w:abstractNumId="13" w15:restartNumberingAfterBreak="0">
+  <w:abstractNum w:abstractNumId="16" w15:restartNumberingAfterBreak="0">
     <w:nsid w:val="1A8E7783"/>
     <w:multiLevelType w:val="multilevel"/>
     <w:tmpl w:val="745A1C10"/>
@@ -1693,7 +1895,7 @@
       </w:pPr>
     </w:lvl>
   </w:abstractNum>
-  <w:abstractNum w:abstractNumId="14" w15:restartNumberingAfterBreak="0">
+  <w:abstractNum w:abstractNumId="17" w15:restartNumberingAfterBreak="0">
     <w:nsid w:val="249510A6"/>
     <w:multiLevelType w:val="multilevel"/>
     <w:tmpl w:val="439AF720"/>
@@ -1779,7 +1981,7 @@
       </w:pPr>
     </w:lvl>
   </w:abstractNum>
-  <w:abstractNum w:abstractNumId="15" w15:restartNumberingAfterBreak="0">
+  <w:abstractNum w:abstractNumId="18" w15:restartNumberingAfterBreak="0">
     <w:nsid w:val="25B42E34"/>
     <w:multiLevelType w:val="multilevel"/>
     <w:tmpl w:val="040C001D"/>
@@ -1885,13 +2087,13 @@
       </w:pPr>
     </w:lvl>
   </w:abstractNum>
-  <w:abstractNum w:abstractNumId="16" w15:restartNumberingAfterBreak="0">
+  <w:abstractNum w:abstractNumId="19" w15:restartNumberingAfterBreak="0">
     <w:nsid w:val="289B7C2A"/>
     <w:multiLevelType w:val="multilevel"/>
     <w:tmpl w:val="4B88F872"/>
     <w:numStyleLink w:val="Defaultol"/>
   </w:abstractNum>
-  <w:abstractNum w:abstractNumId="17" w15:restartNumberingAfterBreak="0">
+  <w:abstractNum w:abstractNumId="20" w15:restartNumberingAfterBreak="0">
     <w:nsid w:val="324A70B7"/>
     <w:multiLevelType w:val="multilevel"/>
     <w:tmpl w:val="4B88F872"/>
@@ -1978,7 +2180,7 @@
       </w:pPr>
     </w:lvl>
   </w:abstractNum>
-  <w:abstractNum w:abstractNumId="18" w15:restartNumberingAfterBreak="0">
+  <w:abstractNum w:abstractNumId="21" w15:restartNumberingAfterBreak="0">
     <w:nsid w:val="3A441560"/>
     <w:multiLevelType w:val="multilevel"/>
     <w:tmpl w:val="B1F2FF90"/>
@@ -2064,7 +2266,7 @@
       </w:pPr>
     </w:lvl>
   </w:abstractNum>
-  <w:abstractNum w:abstractNumId="19" w15:restartNumberingAfterBreak="0">
+  <w:abstractNum w:abstractNumId="22" w15:restartNumberingAfterBreak="0">
     <w:nsid w:val="3DCC70B2"/>
     <w:multiLevelType w:val="multilevel"/>
     <w:tmpl w:val="163C7B76"/>
@@ -2150,7 +2352,265 @@
       </w:pPr>
     </w:lvl>
   </w:abstractNum>
-  <w:abstractNum w:abstractNumId="20" w15:restartNumberingAfterBreak="0">
+  <w:abstractNum w:abstractNumId="23" w15:restartNumberingAfterBreak="0">
+    <w:nsid w:val="47DA3C46"/>
+    <w:multiLevelType w:val="multilevel"/>
+    <w:tmpl w:val="4B88F872"/>
+    <w:lvl w:ilvl="0">
+      <w:start w:val="1"/>
+      <w:numFmt w:val="decimal"/>
+      <w:lvlText w:val="%1."/>
+      <w:lvlJc w:val="left"/>
+      <w:pPr>
+        <w:ind w:left="360" w:hanging="360"/>
+      </w:pPr>
+    </w:lvl>
+    <w:lvl w:ilvl="1">
+      <w:start w:val="1"/>
+      <w:numFmt w:val="decimal"/>
+      <w:lvlText w:val="%1.%2."/>
+      <w:lvlJc w:val="left"/>
+      <w:pPr>
+        <w:ind w:left="792" w:hanging="432"/>
+      </w:pPr>
+    </w:lvl>
+    <w:lvl w:ilvl="2">
+      <w:start w:val="1"/>
+      <w:numFmt w:val="decimal"/>
+      <w:lvlText w:val="%1.%2.%3."/>
+      <w:lvlJc w:val="left"/>
+      <w:pPr>
+        <w:ind w:left="1224" w:hanging="504"/>
+      </w:pPr>
+    </w:lvl>
+    <w:lvl w:ilvl="3">
+      <w:start w:val="1"/>
+      <w:numFmt w:val="decimal"/>
+      <w:lvlText w:val="%1.%2.%3.%4."/>
+      <w:lvlJc w:val="left"/>
+      <w:pPr>
+        <w:ind w:left="1728" w:hanging="648"/>
+      </w:pPr>
+    </w:lvl>
+    <w:lvl w:ilvl="4">
+      <w:start w:val="1"/>
+      <w:numFmt w:val="decimal"/>
+      <w:lvlText w:val="%1.%2.%3.%4.%5."/>
+      <w:lvlJc w:val="left"/>
+      <w:pPr>
+        <w:ind w:left="2232" w:hanging="792"/>
+      </w:pPr>
+    </w:lvl>
+    <w:lvl w:ilvl="5">
+      <w:start w:val="1"/>
+      <w:numFmt w:val="decimal"/>
+      <w:lvlText w:val="%1.%2.%3.%4.%5.%6."/>
+      <w:lvlJc w:val="left"/>
+      <w:pPr>
+        <w:ind w:left="2736" w:hanging="936"/>
+      </w:pPr>
+    </w:lvl>
+    <w:lvl w:ilvl="6">
+      <w:start w:val="1"/>
+      <w:numFmt w:val="decimal"/>
+      <w:lvlText w:val="%1.%2.%3.%4.%5.%6.%7."/>
+      <w:lvlJc w:val="left"/>
+      <w:pPr>
+        <w:ind w:left="3240" w:hanging="1080"/>
+      </w:pPr>
+    </w:lvl>
+    <w:lvl w:ilvl="7">
+      <w:start w:val="1"/>
+      <w:numFmt w:val="decimal"/>
+      <w:lvlText w:val="%1.%2.%3.%4.%5.%6.%7.%8."/>
+      <w:lvlJc w:val="left"/>
+      <w:pPr>
+        <w:ind w:left="3744" w:hanging="1224"/>
+      </w:pPr>
+    </w:lvl>
+    <w:lvl w:ilvl="8">
+      <w:start w:val="1"/>
+      <w:numFmt w:val="decimal"/>
+      <w:lvlText w:val="%1.%2.%3.%4.%5.%6.%7.%8.%9."/>
+      <w:lvlJc w:val="left"/>
+      <w:pPr>
+        <w:ind w:left="4320" w:hanging="1440"/>
+      </w:pPr>
+    </w:lvl>
+  </w:abstractNum>
+  <w:abstractNum w:abstractNumId="24" w15:restartNumberingAfterBreak="0">
+    <w:nsid w:val="5A652EE3"/>
+    <w:multiLevelType w:val="multilevel"/>
+    <w:tmpl w:val="C5D65F04"/>
+    <w:lvl w:ilvl="0">
+      <w:start w:val="1"/>
+      <w:numFmt w:val="decimal"/>
+      <w:lvlText w:val="%1."/>
+      <w:lvlJc w:val="left"/>
+      <w:pPr>
+        <w:ind w:left="360" w:hanging="360"/>
+      </w:pPr>
+    </w:lvl>
+    <w:lvl w:ilvl="1">
+      <w:start w:val="1"/>
+      <w:numFmt w:val="decimal"/>
+      <w:lvlText w:val="%1.%2."/>
+      <w:lvlJc w:val="left"/>
+      <w:pPr>
+        <w:ind w:left="792" w:hanging="432"/>
+      </w:pPr>
+    </w:lvl>
+    <w:lvl w:ilvl="2">
+      <w:start w:val="1"/>
+      <w:numFmt w:val="decimal"/>
+      <w:lvlText w:val="%1.%2.%3."/>
+      <w:lvlJc w:val="left"/>
+      <w:pPr>
+        <w:ind w:left="1224" w:hanging="504"/>
+      </w:pPr>
+    </w:lvl>
+    <w:lvl w:ilvl="3">
+      <w:start w:val="1"/>
+      <w:numFmt w:val="decimal"/>
+      <w:lvlText w:val="%1.%2.%3.%4."/>
+      <w:lvlJc w:val="left"/>
+      <w:pPr>
+        <w:ind w:left="1728" w:hanging="648"/>
+      </w:pPr>
+    </w:lvl>
+    <w:lvl w:ilvl="4">
+      <w:start w:val="1"/>
+      <w:numFmt w:val="decimal"/>
+      <w:lvlText w:val="%1.%2.%3.%4.%5."/>
+      <w:lvlJc w:val="left"/>
+      <w:pPr>
+        <w:ind w:left="2232" w:hanging="792"/>
+      </w:pPr>
+    </w:lvl>
+    <w:lvl w:ilvl="5">
+      <w:start w:val="1"/>
+      <w:numFmt w:val="decimal"/>
+      <w:lvlText w:val="%1.%2.%3.%4.%5.%6."/>
+      <w:lvlJc w:val="left"/>
+      <w:pPr>
+        <w:ind w:left="2736" w:hanging="936"/>
+      </w:pPr>
+    </w:lvl>
+    <w:lvl w:ilvl="6">
+      <w:start w:val="1"/>
+      <w:numFmt w:val="decimal"/>
+      <w:lvlText w:val="%1.%2.%3.%4.%5.%6.%7."/>
+      <w:lvlJc w:val="left"/>
+      <w:pPr>
+        <w:ind w:left="3240" w:hanging="1080"/>
+      </w:pPr>
+    </w:lvl>
+    <w:lvl w:ilvl="7">
+      <w:start w:val="1"/>
+      <w:numFmt w:val="decimal"/>
+      <w:lvlText w:val="%1.%2.%3.%4.%5.%6.%7.%8."/>
+      <w:lvlJc w:val="left"/>
+      <w:pPr>
+        <w:ind w:left="3744" w:hanging="1224"/>
+      </w:pPr>
+    </w:lvl>
+    <w:lvl w:ilvl="8">
+      <w:start w:val="1"/>
+      <w:numFmt w:val="decimal"/>
+      <w:lvlText w:val="%1.%2.%3.%4.%5.%6.%7.%8.%9."/>
+      <w:lvlJc w:val="left"/>
+      <w:pPr>
+        <w:ind w:left="4320" w:hanging="1440"/>
+      </w:pPr>
+    </w:lvl>
+  </w:abstractNum>
+  <w:abstractNum w:abstractNumId="25" w15:restartNumberingAfterBreak="0">
+    <w:nsid w:val="61223064"/>
+    <w:multiLevelType w:val="multilevel"/>
+    <w:tmpl w:val="C5D65F04"/>
+    <w:lvl w:ilvl="0">
+      <w:start w:val="1"/>
+      <w:numFmt w:val="decimal"/>
+      <w:lvlText w:val="%1."/>
+      <w:lvlJc w:val="left"/>
+      <w:pPr>
+        <w:ind w:left="360" w:hanging="360"/>
+      </w:pPr>
+    </w:lvl>
+    <w:lvl w:ilvl="1">
+      <w:start w:val="1"/>
+      <w:numFmt w:val="decimal"/>
+      <w:lvlText w:val="%1.%2."/>
+      <w:lvlJc w:val="left"/>
+      <w:pPr>
+        <w:ind w:left="792" w:hanging="432"/>
+      </w:pPr>
+    </w:lvl>
+    <w:lvl w:ilvl="2">
+      <w:start w:val="1"/>
+      <w:numFmt w:val="decimal"/>
+      <w:lvlText w:val="%1.%2.%3."/>
+      <w:lvlJc w:val="left"/>
+      <w:pPr>
+        <w:ind w:left="1224" w:hanging="504"/>
+      </w:pPr>
+    </w:lvl>
+    <w:lvl w:ilvl="3">
+      <w:start w:val="1"/>
+      <w:numFmt w:val="decimal"/>
+      <w:lvlText w:val="%1.%2.%3.%4."/>
+      <w:lvlJc w:val="left"/>
+      <w:pPr>
+        <w:ind w:left="1728" w:hanging="648"/>
+      </w:pPr>
+    </w:lvl>
+    <w:lvl w:ilvl="4">
+      <w:start w:val="1"/>
+      <w:numFmt w:val="decimal"/>
+      <w:lvlText w:val="%1.%2.%3.%4.%5."/>
+      <w:lvlJc w:val="left"/>
+      <w:pPr>
+        <w:ind w:left="2232" w:hanging="792"/>
+      </w:pPr>
+    </w:lvl>
+    <w:lvl w:ilvl="5">
+      <w:start w:val="1"/>
+      <w:numFmt w:val="decimal"/>
+      <w:lvlText w:val="%1.%2.%3.%4.%5.%6."/>
+      <w:lvlJc w:val="left"/>
+      <w:pPr>
+        <w:ind w:left="2736" w:hanging="936"/>
+      </w:pPr>
+    </w:lvl>
+    <w:lvl w:ilvl="6">
+      <w:start w:val="1"/>
+      <w:numFmt w:val="decimal"/>
+      <w:lvlText w:val="%1.%2.%3.%4.%5.%6.%7."/>
+      <w:lvlJc w:val="left"/>
+      <w:pPr>
+        <w:ind w:left="3240" w:hanging="1080"/>
+      </w:pPr>
+    </w:lvl>
+    <w:lvl w:ilvl="7">
+      <w:start w:val="1"/>
+      <w:numFmt w:val="decimal"/>
+      <w:lvlText w:val="%1.%2.%3.%4.%5.%6.%7.%8."/>
+      <w:lvlJc w:val="left"/>
+      <w:pPr>
+        <w:ind w:left="3744" w:hanging="1224"/>
+      </w:pPr>
+    </w:lvl>
+    <w:lvl w:ilvl="8">
+      <w:start w:val="1"/>
+      <w:numFmt w:val="decimal"/>
+      <w:lvlText w:val="%1.%2.%3.%4.%5.%6.%7.%8.%9."/>
+      <w:lvlJc w:val="left"/>
+      <w:pPr>
+        <w:ind w:left="4320" w:hanging="1440"/>
+      </w:pPr>
+    </w:lvl>
+  </w:abstractNum>
+  <w:abstractNum w:abstractNumId="26" w15:restartNumberingAfterBreak="0">
     <w:nsid w:val="635D1FEA"/>
     <w:multiLevelType w:val="multilevel"/>
     <w:tmpl w:val="13A28040"/>
@@ -2236,7 +2696,7 @@
       </w:pPr>
     </w:lvl>
   </w:abstractNum>
-  <w:abstractNum w:abstractNumId="21" w15:restartNumberingAfterBreak="0">
+  <w:abstractNum w:abstractNumId="27" w15:restartNumberingAfterBreak="0">
     <w:nsid w:val="66F16620"/>
     <w:multiLevelType w:val="multilevel"/>
     <w:tmpl w:val="92960A8E"/>
@@ -2322,7 +2782,93 @@
       </w:pPr>
     </w:lvl>
   </w:abstractNum>
-  <w:abstractNum w:abstractNumId="22" w15:restartNumberingAfterBreak="0">
+  <w:abstractNum w:abstractNumId="28" w15:restartNumberingAfterBreak="0">
+    <w:nsid w:val="7335773F"/>
+    <w:multiLevelType w:val="multilevel"/>
+    <w:tmpl w:val="4B88F872"/>
+    <w:lvl w:ilvl="0">
+      <w:start w:val="1"/>
+      <w:numFmt w:val="decimal"/>
+      <w:lvlText w:val="%1."/>
+      <w:lvlJc w:val="left"/>
+      <w:pPr>
+        <w:ind w:left="360" w:hanging="360"/>
+      </w:pPr>
+    </w:lvl>
+    <w:lvl w:ilvl="1">
+      <w:start w:val="1"/>
+      <w:numFmt w:val="decimal"/>
+      <w:lvlText w:val="%1.%2."/>
+      <w:lvlJc w:val="left"/>
+      <w:pPr>
+        <w:ind w:left="792" w:hanging="432"/>
+      </w:pPr>
+    </w:lvl>
+    <w:lvl w:ilvl="2">
+      <w:start w:val="1"/>
+      <w:numFmt w:val="decimal"/>
+      <w:lvlText w:val="%1.%2.%3."/>
+      <w:lvlJc w:val="left"/>
+      <w:pPr>
+        <w:ind w:left="1224" w:hanging="504"/>
+      </w:pPr>
+    </w:lvl>
+    <w:lvl w:ilvl="3">
+      <w:start w:val="1"/>
+      <w:numFmt w:val="decimal"/>
+      <w:lvlText w:val="%1.%2.%3.%4."/>
+      <w:lvlJc w:val="left"/>
+      <w:pPr>
+        <w:ind w:left="1728" w:hanging="648"/>
+      </w:pPr>
+    </w:lvl>
+    <w:lvl w:ilvl="4">
+      <w:start w:val="1"/>
+      <w:numFmt w:val="decimal"/>
+      <w:lvlText w:val="%1.%2.%3.%4.%5."/>
+      <w:lvlJc w:val="left"/>
+      <w:pPr>
+        <w:ind w:left="2232" w:hanging="792"/>
+      </w:pPr>
+    </w:lvl>
+    <w:lvl w:ilvl="5">
+      <w:start w:val="1"/>
+      <w:numFmt w:val="decimal"/>
+      <w:lvlText w:val="%1.%2.%3.%4.%5.%6."/>
+      <w:lvlJc w:val="left"/>
+      <w:pPr>
+        <w:ind w:left="2736" w:hanging="936"/>
+      </w:pPr>
+    </w:lvl>
+    <w:lvl w:ilvl="6">
+      <w:start w:val="1"/>
+      <w:numFmt w:val="decimal"/>
+      <w:lvlText w:val="%1.%2.%3.%4.%5.%6.%7."/>
+      <w:lvlJc w:val="left"/>
+      <w:pPr>
+        <w:ind w:left="3240" w:hanging="1080"/>
+      </w:pPr>
+    </w:lvl>
+    <w:lvl w:ilvl="7">
+      <w:start w:val="1"/>
+      <w:numFmt w:val="decimal"/>
+      <w:lvlText w:val="%1.%2.%3.%4.%5.%6.%7.%8."/>
+      <w:lvlJc w:val="left"/>
+      <w:pPr>
+        <w:ind w:left="3744" w:hanging="1224"/>
+      </w:pPr>
+    </w:lvl>
+    <w:lvl w:ilvl="8">
+      <w:start w:val="1"/>
+      <w:numFmt w:val="decimal"/>
+      <w:lvlText w:val="%1.%2.%3.%4.%5.%6.%7.%8.%9."/>
+      <w:lvlJc w:val="left"/>
+      <w:pPr>
+        <w:ind w:left="4320" w:hanging="1440"/>
+      </w:pPr>
+    </w:lvl>
+  </w:abstractNum>
+  <w:abstractNum w:abstractNumId="29" w15:restartNumberingAfterBreak="0">
     <w:nsid w:val="76F44708"/>
     <w:multiLevelType w:val="multilevel"/>
     <w:tmpl w:val="31C4A1B8"/>
@@ -2408,14 +2954,99 @@
       </w:pPr>
     </w:lvl>
   </w:abstractNum>
-  <w:abstractNum w:abstractNumId="23" w15:restartNumberingAfterBreak="0">
+  <w:abstractNum w:abstractNumId="30" w15:restartNumberingAfterBreak="0">
+    <w:nsid w:val="777D527B"/>
+    <w:multiLevelType w:val="multilevel"/>
+    <w:tmpl w:val="C5D65F04"/>
+    <w:lvl w:ilvl="0">
+      <w:start w:val="1"/>
+      <w:numFmt w:val="decimal"/>
+      <w:lvlText w:val="%1."/>
+      <w:lvlJc w:val="left"/>
+      <w:pPr>
+        <w:ind w:left="360" w:hanging="360"/>
+      </w:pPr>
+    </w:lvl>
+    <w:lvl w:ilvl="1">
+      <w:start w:val="1"/>
+      <w:numFmt w:val="decimal"/>
+      <w:lvlText w:val="%1.%2."/>
+      <w:lvlJc w:val="left"/>
+      <w:pPr>
+        <w:ind w:left="792" w:hanging="432"/>
+      </w:pPr>
+    </w:lvl>
+    <w:lvl w:ilvl="2">
+      <w:start w:val="1"/>
+      <w:numFmt w:val="decimal"/>
+      <w:lvlText w:val="%1.%2.%3."/>
+      <w:lvlJc w:val="left"/>
+      <w:pPr>
+        <w:ind w:left="1224" w:hanging="504"/>
+      </w:pPr>
+    </w:lvl>
+    <w:lvl w:ilvl="3">
+      <w:start w:val="1"/>
+      <w:numFmt w:val="decimal"/>
+      <w:lvlText w:val="%1.%2.%3.%4."/>
+      <w:lvlJc w:val="left"/>
+      <w:pPr>
+        <w:ind w:left="1728" w:hanging="648"/>
+      </w:pPr>
+    </w:lvl>
+    <w:lvl w:ilvl="4">
+      <w:start w:val="1"/>
+      <w:numFmt w:val="decimal"/>
+      <w:lvlText w:val="%1.%2.%3.%4.%5."/>
+      <w:lvlJc w:val="left"/>
+      <w:pPr>
+        <w:ind w:left="2232" w:hanging="792"/>
+      </w:pPr>
+    </w:lvl>
+    <w:lvl w:ilvl="5">
+      <w:start w:val="1"/>
+      <w:numFmt w:val="decimal"/>
+      <w:lvlText w:val="%1.%2.%3.%4.%5.%6."/>
+      <w:lvlJc w:val="left"/>
+      <w:pPr>
+        <w:ind w:left="2736" w:hanging="936"/>
+      </w:pPr>
+    </w:lvl>
+    <w:lvl w:ilvl="6">
+      <w:start w:val="1"/>
+      <w:numFmt w:val="decimal"/>
+      <w:lvlText w:val="%1.%2.%3.%4.%5.%6.%7."/>
+      <w:lvlJc w:val="left"/>
+      <w:pPr>
+        <w:ind w:left="3240" w:hanging="1080"/>
+      </w:pPr>
+    </w:lvl>
+    <w:lvl w:ilvl="7">
+      <w:start w:val="1"/>
+      <w:numFmt w:val="decimal"/>
+      <w:lvlText w:val="%1.%2.%3.%4.%5.%6.%7.%8."/>
+      <w:lvlJc w:val="left"/>
+      <w:pPr>
+        <w:ind w:left="3744" w:hanging="1224"/>
+      </w:pPr>
+    </w:lvl>
+    <w:lvl w:ilvl="8">
+      <w:start w:val="1"/>
+      <w:numFmt w:val="decimal"/>
+      <w:lvlText w:val="%1.%2.%3.%4.%5.%6.%7.%8.%9."/>
+      <w:lvlJc w:val="left"/>
+      <w:pPr>
+        <w:ind w:left="4320" w:hanging="1440"/>
+      </w:pPr>
+    </w:lvl>
+  </w:abstractNum>
+  <w:abstractNum w:abstractNumId="31" w15:restartNumberingAfterBreak="0">
     <w:nsid w:val="78191783"/>
     <w:multiLevelType w:val="multilevel"/>
-    <w:tmpl w:val="4B88F872"/>
+    <w:tmpl w:val="C5D65F04"/>
     <w:lvl w:ilvl="0">
       <w:start w:val="1"/>
       <w:numFmt w:val="decimal"/>
-      <w:pStyle w:val="Heading1"/>
       <w:lvlText w:val="%1."/>
       <w:lvlJc w:val="left"/>
       <w:pPr>
@@ -2425,7 +3056,6 @@
     <w:lvl w:ilvl="1">
       <w:start w:val="1"/>
       <w:numFmt w:val="decimal"/>
-      <w:pStyle w:val="Heading2"/>
       <w:lvlText w:val="%1.%2."/>
       <w:lvlJc w:val="left"/>
       <w:pPr>
@@ -2435,7 +3065,6 @@
     <w:lvl w:ilvl="2">
       <w:start w:val="1"/>
       <w:numFmt w:val="decimal"/>
-      <w:pStyle w:val="Heading3"/>
       <w:lvlText w:val="%1.%2.%3."/>
       <w:lvlJc w:val="left"/>
       <w:pPr>
@@ -2445,7 +3074,6 @@
     <w:lvl w:ilvl="3">
       <w:start w:val="1"/>
       <w:numFmt w:val="decimal"/>
-      <w:pStyle w:val="Heading4"/>
       <w:lvlText w:val="%1.%2.%3.%4."/>
       <w:lvlJc w:val="left"/>
       <w:pPr>
@@ -2455,7 +3083,6 @@
     <w:lvl w:ilvl="4">
       <w:start w:val="1"/>
       <w:numFmt w:val="decimal"/>
-      <w:pStyle w:val="Heading5"/>
       <w:lvlText w:val="%1.%2.%3.%4.%5."/>
       <w:lvlJc w:val="left"/>
       <w:pPr>
@@ -2465,7 +3092,6 @@
     <w:lvl w:ilvl="5">
       <w:start w:val="1"/>
       <w:numFmt w:val="decimal"/>
-      <w:pStyle w:val="Heading6"/>
       <w:lvlText w:val="%1.%2.%3.%4.%5.%6."/>
       <w:lvlJc w:val="left"/>
       <w:pPr>
@@ -2475,7 +3101,6 @@
     <w:lvl w:ilvl="6">
       <w:start w:val="1"/>
       <w:numFmt w:val="decimal"/>
-      <w:pStyle w:val="Heading7"/>
       <w:lvlText w:val="%1.%2.%3.%4.%5.%6.%7."/>
       <w:lvlJc w:val="left"/>
       <w:pPr>
@@ -2485,7 +3110,6 @@
     <w:lvl w:ilvl="7">
       <w:start w:val="1"/>
       <w:numFmt w:val="decimal"/>
-      <w:pStyle w:val="Heading8"/>
       <w:lvlText w:val="%1.%2.%3.%4.%5.%6.%7.%8."/>
       <w:lvlJc w:val="left"/>
       <w:pPr>
@@ -2495,7 +3119,6 @@
     <w:lvl w:ilvl="8">
       <w:start w:val="1"/>
       <w:numFmt w:val="decimal"/>
-      <w:pStyle w:val="Heading9"/>
       <w:lvlText w:val="%1.%2.%3.%4.%5.%6.%7.%8.%9."/>
       <w:lvlJc w:val="left"/>
       <w:pPr>
@@ -2503,7 +3126,93 @@
       </w:pPr>
     </w:lvl>
   </w:abstractNum>
-  <w:abstractNum w:abstractNumId="24" w15:restartNumberingAfterBreak="0">
+  <w:abstractNum w:abstractNumId="32" w15:restartNumberingAfterBreak="0">
+    <w:nsid w:val="7BAD754F"/>
+    <w:multiLevelType w:val="multilevel"/>
+    <w:tmpl w:val="C5D65F04"/>
+    <w:lvl w:ilvl="0">
+      <w:start w:val="1"/>
+      <w:numFmt w:val="decimal"/>
+      <w:lvlText w:val="%1."/>
+      <w:lvlJc w:val="left"/>
+      <w:pPr>
+        <w:ind w:left="360" w:hanging="360"/>
+      </w:pPr>
+    </w:lvl>
+    <w:lvl w:ilvl="1">
+      <w:start w:val="1"/>
+      <w:numFmt w:val="decimal"/>
+      <w:lvlText w:val="%1.%2."/>
+      <w:lvlJc w:val="left"/>
+      <w:pPr>
+        <w:ind w:left="792" w:hanging="432"/>
+      </w:pPr>
+    </w:lvl>
+    <w:lvl w:ilvl="2">
+      <w:start w:val="1"/>
+      <w:numFmt w:val="decimal"/>
+      <w:lvlText w:val="%1.%2.%3."/>
+      <w:lvlJc w:val="left"/>
+      <w:pPr>
+        <w:ind w:left="1224" w:hanging="504"/>
+      </w:pPr>
+    </w:lvl>
+    <w:lvl w:ilvl="3">
+      <w:start w:val="1"/>
+      <w:numFmt w:val="decimal"/>
+      <w:lvlText w:val="%1.%2.%3.%4."/>
+      <w:lvlJc w:val="left"/>
+      <w:pPr>
+        <w:ind w:left="1728" w:hanging="648"/>
+      </w:pPr>
+    </w:lvl>
+    <w:lvl w:ilvl="4">
+      <w:start w:val="1"/>
+      <w:numFmt w:val="decimal"/>
+      <w:lvlText w:val="%1.%2.%3.%4.%5."/>
+      <w:lvlJc w:val="left"/>
+      <w:pPr>
+        <w:ind w:left="2232" w:hanging="792"/>
+      </w:pPr>
+    </w:lvl>
+    <w:lvl w:ilvl="5">
+      <w:start w:val="1"/>
+      <w:numFmt w:val="decimal"/>
+      <w:lvlText w:val="%1.%2.%3.%4.%5.%6."/>
+      <w:lvlJc w:val="left"/>
+      <w:pPr>
+        <w:ind w:left="2736" w:hanging="936"/>
+      </w:pPr>
+    </w:lvl>
+    <w:lvl w:ilvl="6">
+      <w:start w:val="1"/>
+      <w:numFmt w:val="decimal"/>
+      <w:lvlText w:val="%1.%2.%3.%4.%5.%6.%7."/>
+      <w:lvlJc w:val="left"/>
+      <w:pPr>
+        <w:ind w:left="3240" w:hanging="1080"/>
+      </w:pPr>
+    </w:lvl>
+    <w:lvl w:ilvl="7">
+      <w:start w:val="1"/>
+      <w:numFmt w:val="decimal"/>
+      <w:lvlText w:val="%1.%2.%3.%4.%5.%6.%7.%8."/>
+      <w:lvlJc w:val="left"/>
+      <w:pPr>
+        <w:ind w:left="3744" w:hanging="1224"/>
+      </w:pPr>
+    </w:lvl>
+    <w:lvl w:ilvl="8">
+      <w:start w:val="1"/>
+      <w:numFmt w:val="decimal"/>
+      <w:lvlText w:val="%1.%2.%3.%4.%5.%6.%7.%8.%9."/>
+      <w:lvlJc w:val="left"/>
+      <w:pPr>
+        <w:ind w:left="4320" w:hanging="1440"/>
+      </w:pPr>
+    </w:lvl>
+  </w:abstractNum>
+  <w:abstractNum w:abstractNumId="33" w15:restartNumberingAfterBreak="0">
     <w:nsid w:val="7ECB79CB"/>
     <w:multiLevelType w:val="multilevel"/>
     <w:tmpl w:val="CDF26E9E"/>
@@ -2590,7 +3299,7 @@
     </w:lvl>
   </w:abstractNum>
   <w:num w:numId="1">
-    <w:abstractNumId w:val="12"/>
+    <w:abstractNumId w:val="15"/>
   </w:num>
   <w:num w:numId="2">
     <w:abstractNumId w:val="4"/>
@@ -2623,46 +3332,73 @@
     <w:abstractNumId w:val="8"/>
   </w:num>
   <w:num w:numId="12">
+    <w:abstractNumId w:val="29"/>
+  </w:num>
+  <w:num w:numId="13">
+    <w:abstractNumId w:val="27"/>
+  </w:num>
+  <w:num w:numId="14">
+    <w:abstractNumId w:val="26"/>
+  </w:num>
+  <w:num w:numId="15">
     <w:abstractNumId w:val="22"/>
   </w:num>
-  <w:num w:numId="13">
+  <w:num w:numId="16">
+    <w:abstractNumId w:val="16"/>
+  </w:num>
+  <w:num w:numId="17">
+    <w:abstractNumId w:val="17"/>
+  </w:num>
+  <w:num w:numId="18">
+    <w:abstractNumId w:val="33"/>
+  </w:num>
+  <w:num w:numId="19">
     <w:abstractNumId w:val="21"/>
   </w:num>
-  <w:num w:numId="14">
+  <w:num w:numId="20">
+    <w:abstractNumId w:val="31"/>
+  </w:num>
+  <w:num w:numId="21">
+    <w:abstractNumId w:val="14"/>
+  </w:num>
+  <w:num w:numId="22">
+    <w:abstractNumId w:val="18"/>
+  </w:num>
+  <w:num w:numId="23">
     <w:abstractNumId w:val="20"/>
   </w:num>
-  <w:num w:numId="15">
+  <w:num w:numId="24">
+    <w:abstractNumId w:val="11"/>
+  </w:num>
+  <w:num w:numId="25">
     <w:abstractNumId w:val="19"/>
   </w:num>
-  <w:num w:numId="16">
+  <w:num w:numId="26">
+    <w:abstractNumId w:val="28"/>
+  </w:num>
+  <w:num w:numId="27">
+    <w:abstractNumId w:val="23"/>
+  </w:num>
+  <w:num w:numId="28">
     <w:abstractNumId w:val="13"/>
   </w:num>
-  <w:num w:numId="17">
-    <w:abstractNumId w:val="14"/>
+  <w:num w:numId="29">
+    <w:abstractNumId w:val="30"/>
   </w:num>
-  <w:num w:numId="18">
+  <w:num w:numId="30">
     <w:abstractNumId w:val="24"/>
   </w:num>
-  <w:num w:numId="19">
-    <w:abstractNumId w:val="18"/>
-  </w:num>
-  <w:num w:numId="20">
-    <w:abstractNumId w:val="23"/>
-  </w:num>
-  <w:num w:numId="21">
-    <w:abstractNumId w:val="11"/>
-  </w:num>
-  <w:num w:numId="22">
-    <w:abstractNumId w:val="15"/>
-  </w:num>
-  <w:num w:numId="23">
-    <w:abstractNumId w:val="17"/>
-  </w:num>
-  <w:num w:numId="24">
+  <w:num w:numId="31">
     <w:abstractNumId w:val="10"/>
   </w:num>
-  <w:num w:numId="25">
-    <w:abstractNumId w:val="16"/>
+  <w:num w:numId="32">
+    <w:abstractNumId w:val="12"/>
+  </w:num>
+  <w:num w:numId="33">
+    <w:abstractNumId w:val="32"/>
+  </w:num>
+  <w:num w:numId="34">
+    <w:abstractNumId w:val="25"/>
   </w:num>
 </w:numbering>
 </file>
@@ -3037,17 +3773,14 @@
     <w:name w:val="heading 1"/>
     <w:basedOn w:val="Normal"/>
     <w:next w:val="BodyText"/>
+    <w:autoRedefine/>
     <w:uiPriority w:val="9"/>
     <w:qFormat/>
-    <w:rsid w:val="00DE1E30"/>
+    <w:rsid w:val="005D78DF"/>
     <w:pPr>
       <w:keepNext/>
       <w:keepLines/>
-      <w:numPr>
-        <w:numId w:val="20"/>
-      </w:numPr>
       <w:spacing w:before="480" w:after="240"/>
-      <w:ind w:left="357" w:hanging="357"/>
       <w:outlineLvl w:val="0"/>
     </w:pPr>
     <w:rPr>
@@ -3063,19 +3796,15 @@
     <w:name w:val="heading 2"/>
     <w:basedOn w:val="Normal"/>
     <w:next w:val="BodyText"/>
+    <w:autoRedefine/>
     <w:uiPriority w:val="9"/>
     <w:unhideWhenUsed/>
     <w:qFormat/>
-    <w:rsid w:val="00C510DE"/>
+    <w:rsid w:val="00FE74C5"/>
     <w:pPr>
       <w:keepNext/>
       <w:keepLines/>
-      <w:numPr>
-        <w:ilvl w:val="1"/>
-        <w:numId w:val="20"/>
-      </w:numPr>
       <w:spacing w:before="120" w:after="120"/>
-      <w:ind w:left="431" w:hanging="431"/>
       <w:outlineLvl w:val="1"/>
     </w:pPr>
     <w:rPr>
@@ -3091,19 +3820,15 @@
     <w:name w:val="heading 3"/>
     <w:basedOn w:val="Normal"/>
     <w:next w:val="BodyText"/>
+    <w:autoRedefine/>
     <w:uiPriority w:val="9"/>
     <w:unhideWhenUsed/>
     <w:qFormat/>
-    <w:rsid w:val="00C510DE"/>
+    <w:rsid w:val="00FE74C5"/>
     <w:pPr>
       <w:keepNext/>
       <w:keepLines/>
-      <w:numPr>
-        <w:ilvl w:val="2"/>
-        <w:numId w:val="20"/>
-      </w:numPr>
       <w:spacing w:after="0"/>
-      <w:ind w:left="1225" w:hanging="505"/>
       <w:outlineLvl w:val="2"/>
     </w:pPr>
     <w:rPr>
@@ -3119,17 +3844,14 @@
     <w:name w:val="heading 4"/>
     <w:basedOn w:val="Normal"/>
     <w:next w:val="BodyText"/>
+    <w:autoRedefine/>
     <w:uiPriority w:val="9"/>
     <w:unhideWhenUsed/>
     <w:qFormat/>
-    <w:rsid w:val="009137D8"/>
+    <w:rsid w:val="00FE74C5"/>
     <w:pPr>
       <w:keepNext/>
       <w:keepLines/>
-      <w:numPr>
-        <w:ilvl w:val="3"/>
-        <w:numId w:val="20"/>
-      </w:numPr>
       <w:spacing w:before="200" w:after="0"/>
       <w:outlineLvl w:val="3"/>
     </w:pPr>
@@ -3144,17 +3866,14 @@
     <w:name w:val="heading 5"/>
     <w:basedOn w:val="Normal"/>
     <w:next w:val="BodyText"/>
+    <w:autoRedefine/>
     <w:uiPriority w:val="9"/>
     <w:unhideWhenUsed/>
     <w:qFormat/>
-    <w:rsid w:val="009137D8"/>
+    <w:rsid w:val="00FE74C5"/>
     <w:pPr>
       <w:keepNext/>
       <w:keepLines/>
-      <w:numPr>
-        <w:ilvl w:val="4"/>
-        <w:numId w:val="20"/>
-      </w:numPr>
       <w:spacing w:before="200" w:after="0"/>
       <w:outlineLvl w:val="4"/>
     </w:pPr>
@@ -3169,17 +3888,14 @@
     <w:name w:val="heading 6"/>
     <w:basedOn w:val="Normal"/>
     <w:next w:val="BodyText"/>
+    <w:autoRedefine/>
     <w:uiPriority w:val="9"/>
     <w:unhideWhenUsed/>
     <w:qFormat/>
-    <w:rsid w:val="009137D8"/>
+    <w:rsid w:val="003B307F"/>
     <w:pPr>
       <w:keepNext/>
       <w:keepLines/>
-      <w:numPr>
-        <w:ilvl w:val="5"/>
-        <w:numId w:val="20"/>
-      </w:numPr>
       <w:spacing w:before="200" w:after="0"/>
       <w:outlineLvl w:val="5"/>
     </w:pPr>
@@ -3192,17 +3908,14 @@
     <w:name w:val="heading 7"/>
     <w:basedOn w:val="Normal"/>
     <w:next w:val="BodyText"/>
+    <w:autoRedefine/>
     <w:uiPriority w:val="9"/>
     <w:unhideWhenUsed/>
     <w:qFormat/>
-    <w:rsid w:val="009137D8"/>
+    <w:rsid w:val="003B307F"/>
     <w:pPr>
       <w:keepNext/>
       <w:keepLines/>
-      <w:numPr>
-        <w:ilvl w:val="6"/>
-        <w:numId w:val="20"/>
-      </w:numPr>
       <w:spacing w:before="200" w:after="0"/>
       <w:outlineLvl w:val="6"/>
     </w:pPr>
@@ -3215,17 +3928,14 @@
     <w:name w:val="heading 8"/>
     <w:basedOn w:val="Normal"/>
     <w:next w:val="BodyText"/>
+    <w:autoRedefine/>
     <w:uiPriority w:val="9"/>
     <w:unhideWhenUsed/>
     <w:qFormat/>
-    <w:rsid w:val="009137D8"/>
+    <w:rsid w:val="003B307F"/>
     <w:pPr>
       <w:keepNext/>
       <w:keepLines/>
-      <w:numPr>
-        <w:ilvl w:val="7"/>
-        <w:numId w:val="20"/>
-      </w:numPr>
       <w:spacing w:before="200" w:after="0"/>
       <w:outlineLvl w:val="7"/>
     </w:pPr>
@@ -3238,17 +3948,14 @@
     <w:name w:val="heading 9"/>
     <w:basedOn w:val="Normal"/>
     <w:next w:val="BodyText"/>
+    <w:autoRedefine/>
     <w:uiPriority w:val="9"/>
     <w:unhideWhenUsed/>
     <w:qFormat/>
-    <w:rsid w:val="009137D8"/>
+    <w:rsid w:val="003B307F"/>
     <w:pPr>
       <w:keepNext/>
       <w:keepLines/>
-      <w:numPr>
-        <w:ilvl w:val="8"/>
-        <w:numId w:val="20"/>
-      </w:numPr>
       <w:spacing w:before="200" w:after="0"/>
       <w:outlineLvl w:val="8"/>
     </w:pPr>
@@ -3289,10 +3996,13 @@
     <w:basedOn w:val="Normal"/>
     <w:link w:val="BodyTextChar"/>
     <w:qFormat/>
-    <w:rsid w:val="003C48BF"/>
+    <w:rsid w:val="00C71611"/>
     <w:pPr>
-      <w:spacing w:before="180" w:after="180"/>
+      <w:spacing w:before="180" w:after="180" w:line="276" w:lineRule="auto"/>
     </w:pPr>
+    <w:rPr>
+      <w:sz w:val="20"/>
+    </w:rPr>
   </w:style>
   <w:style w:type="paragraph" w:customStyle="1" w:styleId="FirstParagraph">
     <w:name w:val="First Paragraph"/>
@@ -3312,15 +4022,13 @@
     <w:name w:val="Title"/>
     <w:basedOn w:val="Normal"/>
     <w:next w:val="BodyText"/>
+    <w:autoRedefine/>
     <w:qFormat/>
-    <w:rsid w:val="009137D8"/>
+    <w:rsid w:val="00A7323A"/>
     <w:pPr>
       <w:keepNext/>
       <w:keepLines/>
-      <w:pBdr>
-        <w:bottom w:val="single" w:sz="4" w:space="1" w:color="auto"/>
-      </w:pBdr>
-      <w:spacing w:before="480" w:after="240"/>
+      <w:spacing w:after="0" w:line="336" w:lineRule="auto"/>
       <w:jc w:val="center"/>
     </w:pPr>
     <w:rPr>
@@ -3336,16 +4044,16 @@
     <w:name w:val="Subtitle"/>
     <w:basedOn w:val="Title"/>
     <w:next w:val="BodyText"/>
+    <w:autoRedefine/>
     <w:qFormat/>
-    <w:rsid w:val="009137D8"/>
+    <w:rsid w:val="001C1002"/>
     <w:pPr>
-      <w:pBdr>
-        <w:bottom w:val="none" w:sz="0" w:space="0" w:color="auto"/>
-      </w:pBdr>
-      <w:spacing w:before="240"/>
+      <w:spacing w:after="360"/>
     </w:pPr>
     <w:rPr>
-      <w:sz w:val="30"/>
+      <w:b w:val="0"/>
+      <w:color w:val="808080" w:themeColor="background1" w:themeShade="80"/>
+      <w:sz w:val="26"/>
       <w:szCs w:val="30"/>
     </w:rPr>
   </w:style>
@@ -3402,7 +4110,6 @@
     <w:rPr>
       <w:rFonts w:asciiTheme="majorHAnsi" w:eastAsiaTheme="majorEastAsia" w:hAnsiTheme="majorHAnsi" w:cstheme="majorBidi"/>
       <w:bCs/>
-      <w:sz w:val="20"/>
       <w:szCs w:val="20"/>
     </w:rPr>
   </w:style>
@@ -3510,10 +4217,14 @@
   <w:style w:type="paragraph" w:customStyle="1" w:styleId="ImageCaption">
     <w:name w:val="Image Caption"/>
     <w:basedOn w:val="Caption"/>
-    <w:rsid w:val="00CD4DBF"/>
-    <w:pPr>
-      <w:jc w:val="center"/>
-    </w:pPr>
+    <w:autoRedefine/>
+    <w:qFormat/>
+    <w:rsid w:val="00D4645E"/>
+    <w:rPr>
+      <w:i w:val="0"/>
+      <w:color w:val="000000" w:themeColor="text1"/>
+      <w:sz w:val="16"/>
+    </w:rPr>
   </w:style>
   <w:style w:type="paragraph" w:customStyle="1" w:styleId="Figure">
     <w:name w:val="Figure"/>
@@ -3559,9 +4270,9 @@
     <w:name w:val="Hyperlink"/>
     <w:basedOn w:val="CaptionChar"/>
     <w:uiPriority w:val="99"/>
-    <w:rsid w:val="009137D8"/>
+    <w:rsid w:val="0004537C"/>
     <w:rPr>
-      <w:color w:val="C00000"/>
+      <w:color w:val="1155CC"/>
     </w:rPr>
   </w:style>
   <w:style w:type="paragraph" w:styleId="TOCHeading">
@@ -3573,9 +4284,6 @@
     <w:qFormat/>
     <w:rsid w:val="009137D8"/>
     <w:pPr>
-      <w:numPr>
-        <w:numId w:val="0"/>
-      </w:numPr>
       <w:spacing w:before="240" w:line="259" w:lineRule="auto"/>
       <w:jc w:val="center"/>
       <w:outlineLvl w:val="9"/>
@@ -3589,16 +4297,24 @@
     <w:name w:val="Body Text Char"/>
     <w:basedOn w:val="DefaultParagraphFont"/>
     <w:link w:val="BodyText"/>
-    <w:rsid w:val="003C48BF"/>
+    <w:rsid w:val="00C71611"/>
+    <w:rPr>
+      <w:rFonts w:ascii="Calibri" w:hAnsi="Calibri"/>
+      <w:sz w:val="20"/>
+    </w:rPr>
   </w:style>
   <w:style w:type="paragraph" w:styleId="ListParagraph">
     <w:name w:val="List Paragraph"/>
     <w:basedOn w:val="Normal"/>
-    <w:rsid w:val="005E0C3D"/>
+    <w:rsid w:val="00B343C4"/>
     <w:pPr>
+      <w:spacing w:line="276" w:lineRule="auto"/>
       <w:ind w:left="720"/>
       <w:contextualSpacing/>
     </w:pPr>
+    <w:rPr>
+      <w:sz w:val="20"/>
+    </w:rPr>
   </w:style>
   <w:style w:type="numbering" w:customStyle="1" w:styleId="Defaultul">
     <w:name w:val="Default ul"/>

</xml_diff>